<commit_message>
Economic calcuation has been complited
</commit_message>
<xml_diff>
--- a/экономика ятц/дз/ввэр/бдз экономика голов.docx
+++ b/экономика ятц/дз/ввэр/бдз экономика голов.docx
@@ -5056,8 +5056,43 @@
                             <w:szCs w:val="24"/>
                             <w:lang w:val="en-US"/>
                           </w:rPr>
-                          <m:t>1+Ei</m:t>
+                          <m:t>1+</m:t>
                         </m:r>
+                        <m:sSub>
+                          <m:sSubPr>
+                            <m:ctrlPr>
+                              <w:rPr>
+                                <w:rFonts w:ascii="Cambria Math" w:hAnsi="Cambria Math" w:cs="Times New Roman"/>
+                                <w:i/>
+                                <w:sz w:val="24"/>
+                                <w:szCs w:val="24"/>
+                                <w:lang w:val="en-US"/>
+                              </w:rPr>
+                            </m:ctrlPr>
+                          </m:sSubPr>
+                          <m:e>
+                            <m:r>
+                              <w:rPr>
+                                <w:rFonts w:ascii="Cambria Math" w:hAnsi="Cambria Math" w:cs="Times New Roman"/>
+                                <w:sz w:val="24"/>
+                                <w:szCs w:val="24"/>
+                                <w:lang w:val="en-US"/>
+                              </w:rPr>
+                              <m:t>E</m:t>
+                            </m:r>
+                          </m:e>
+                          <m:sub>
+                            <m:r>
+                              <w:rPr>
+                                <w:rFonts w:ascii="Cambria Math" w:hAnsi="Cambria Math" w:cs="Times New Roman"/>
+                                <w:sz w:val="24"/>
+                                <w:szCs w:val="24"/>
+                                <w:lang w:val="en-US"/>
+                              </w:rPr>
+                              <m:t>i</m:t>
+                            </m:r>
+                          </m:sub>
+                        </m:sSub>
                       </m:e>
                     </m:d>
                   </m:e>
@@ -5432,8 +5467,43 @@
                             <w:szCs w:val="24"/>
                             <w:lang w:val="en-US"/>
                           </w:rPr>
-                          <m:t>1+Ei</m:t>
+                          <m:t>1+</m:t>
                         </m:r>
+                        <m:sSub>
+                          <m:sSubPr>
+                            <m:ctrlPr>
+                              <w:rPr>
+                                <w:rFonts w:ascii="Cambria Math" w:hAnsi="Cambria Math" w:cs="Times New Roman"/>
+                                <w:i/>
+                                <w:sz w:val="24"/>
+                                <w:szCs w:val="24"/>
+                                <w:lang w:val="en-US"/>
+                              </w:rPr>
+                            </m:ctrlPr>
+                          </m:sSubPr>
+                          <m:e>
+                            <m:r>
+                              <w:rPr>
+                                <w:rFonts w:ascii="Cambria Math" w:hAnsi="Cambria Math" w:cs="Times New Roman"/>
+                                <w:sz w:val="24"/>
+                                <w:szCs w:val="24"/>
+                                <w:lang w:val="en-US"/>
+                              </w:rPr>
+                              <m:t>E</m:t>
+                            </m:r>
+                          </m:e>
+                          <m:sub>
+                            <m:r>
+                              <w:rPr>
+                                <w:rFonts w:ascii="Cambria Math" w:hAnsi="Cambria Math" w:cs="Times New Roman"/>
+                                <w:sz w:val="24"/>
+                                <w:szCs w:val="24"/>
+                                <w:lang w:val="en-US"/>
+                              </w:rPr>
+                              <m:t>i</m:t>
+                            </m:r>
+                          </m:sub>
+                        </m:sSub>
                       </m:e>
                     </m:d>
                   </m:e>
@@ -5825,8 +5895,43 @@
                             <w:szCs w:val="24"/>
                             <w:lang w:val="en-US"/>
                           </w:rPr>
-                          <m:t>1+Ei</m:t>
+                          <m:t>1+</m:t>
                         </m:r>
+                        <m:sSub>
+                          <m:sSubPr>
+                            <m:ctrlPr>
+                              <w:rPr>
+                                <w:rFonts w:ascii="Cambria Math" w:hAnsi="Cambria Math" w:cs="Times New Roman"/>
+                                <w:i/>
+                                <w:sz w:val="24"/>
+                                <w:szCs w:val="24"/>
+                                <w:lang w:val="en-US"/>
+                              </w:rPr>
+                            </m:ctrlPr>
+                          </m:sSubPr>
+                          <m:e>
+                            <m:r>
+                              <w:rPr>
+                                <w:rFonts w:ascii="Cambria Math" w:hAnsi="Cambria Math" w:cs="Times New Roman"/>
+                                <w:sz w:val="24"/>
+                                <w:szCs w:val="24"/>
+                                <w:lang w:val="en-US"/>
+                              </w:rPr>
+                              <m:t>E</m:t>
+                            </m:r>
+                          </m:e>
+                          <m:sub>
+                            <m:r>
+                              <w:rPr>
+                                <w:rFonts w:ascii="Cambria Math" w:hAnsi="Cambria Math" w:cs="Times New Roman"/>
+                                <w:sz w:val="24"/>
+                                <w:szCs w:val="24"/>
+                                <w:lang w:val="en-US"/>
+                              </w:rPr>
+                              <m:t>i</m:t>
+                            </m:r>
+                          </m:sub>
+                        </m:sSub>
                       </m:e>
                     </m:d>
                   </m:e>
@@ -7695,8 +7800,43 @@
                                 <w:szCs w:val="24"/>
                                 <w:lang w:val="en-US"/>
                               </w:rPr>
-                              <m:t>1+Ei</m:t>
+                              <m:t>1+</m:t>
                             </m:r>
+                            <m:sSub>
+                              <m:sSubPr>
+                                <m:ctrlPr>
+                                  <w:rPr>
+                                    <w:rFonts w:ascii="Cambria Math" w:hAnsi="Cambria Math" w:cs="Times New Roman"/>
+                                    <w:i/>
+                                    <w:sz w:val="24"/>
+                                    <w:szCs w:val="24"/>
+                                    <w:lang w:val="en-US"/>
+                                  </w:rPr>
+                                </m:ctrlPr>
+                              </m:sSubPr>
+                              <m:e>
+                                <m:r>
+                                  <w:rPr>
+                                    <w:rFonts w:ascii="Cambria Math" w:hAnsi="Cambria Math" w:cs="Times New Roman"/>
+                                    <w:sz w:val="24"/>
+                                    <w:szCs w:val="24"/>
+                                    <w:lang w:val="en-US"/>
+                                  </w:rPr>
+                                  <m:t>E</m:t>
+                                </m:r>
+                              </m:e>
+                              <m:sub>
+                                <m:r>
+                                  <w:rPr>
+                                    <w:rFonts w:ascii="Cambria Math" w:hAnsi="Cambria Math" w:cs="Times New Roman"/>
+                                    <w:sz w:val="24"/>
+                                    <w:szCs w:val="24"/>
+                                    <w:lang w:val="en-US"/>
+                                  </w:rPr>
+                                  <m:t>i</m:t>
+                                </m:r>
+                              </m:sub>
+                            </m:sSub>
                           </m:e>
                         </m:d>
                       </m:e>
@@ -7741,8 +7881,43 @@
                             <w:szCs w:val="24"/>
                             <w:lang w:val="en-US"/>
                           </w:rPr>
-                          <m:t>1+Ei</m:t>
+                          <m:t>1+</m:t>
                         </m:r>
+                        <m:sSub>
+                          <m:sSubPr>
+                            <m:ctrlPr>
+                              <w:rPr>
+                                <w:rFonts w:ascii="Cambria Math" w:hAnsi="Cambria Math" w:cs="Times New Roman"/>
+                                <w:i/>
+                                <w:sz w:val="24"/>
+                                <w:szCs w:val="24"/>
+                                <w:lang w:val="en-US"/>
+                              </w:rPr>
+                            </m:ctrlPr>
+                          </m:sSubPr>
+                          <m:e>
+                            <m:r>
+                              <w:rPr>
+                                <w:rFonts w:ascii="Cambria Math" w:hAnsi="Cambria Math" w:cs="Times New Roman"/>
+                                <w:sz w:val="24"/>
+                                <w:szCs w:val="24"/>
+                                <w:lang w:val="en-US"/>
+                              </w:rPr>
+                              <m:t>E</m:t>
+                            </m:r>
+                          </m:e>
+                          <m:sub>
+                            <m:r>
+                              <w:rPr>
+                                <w:rFonts w:ascii="Cambria Math" w:hAnsi="Cambria Math" w:cs="Times New Roman"/>
+                                <w:sz w:val="24"/>
+                                <w:szCs w:val="24"/>
+                                <w:lang w:val="en-US"/>
+                              </w:rPr>
+                              <m:t>i</m:t>
+                            </m:r>
+                          </m:sub>
+                        </m:sSub>
                       </m:e>
                     </m:d>
                     <m:r>
@@ -9196,8 +9371,43 @@
                                 <w:szCs w:val="24"/>
                                 <w:lang w:val="en-US"/>
                               </w:rPr>
-                              <m:t>1+Ei</m:t>
+                              <m:t>1+</m:t>
                             </m:r>
+                            <m:sSub>
+                              <m:sSubPr>
+                                <m:ctrlPr>
+                                  <w:rPr>
+                                    <w:rFonts w:ascii="Cambria Math" w:hAnsi="Cambria Math" w:cs="Times New Roman"/>
+                                    <w:i/>
+                                    <w:sz w:val="24"/>
+                                    <w:szCs w:val="24"/>
+                                    <w:lang w:val="en-US"/>
+                                  </w:rPr>
+                                </m:ctrlPr>
+                              </m:sSubPr>
+                              <m:e>
+                                <m:r>
+                                  <w:rPr>
+                                    <w:rFonts w:ascii="Cambria Math" w:hAnsi="Cambria Math" w:cs="Times New Roman"/>
+                                    <w:sz w:val="24"/>
+                                    <w:szCs w:val="24"/>
+                                    <w:lang w:val="en-US"/>
+                                  </w:rPr>
+                                  <m:t>E</m:t>
+                                </m:r>
+                              </m:e>
+                              <m:sub>
+                                <m:r>
+                                  <w:rPr>
+                                    <w:rFonts w:ascii="Cambria Math" w:hAnsi="Cambria Math" w:cs="Times New Roman"/>
+                                    <w:sz w:val="24"/>
+                                    <w:szCs w:val="24"/>
+                                    <w:lang w:val="en-US"/>
+                                  </w:rPr>
+                                  <m:t>i</m:t>
+                                </m:r>
+                              </m:sub>
+                            </m:sSub>
                           </m:e>
                         </m:d>
                       </m:e>
@@ -9322,8 +9532,43 @@
                                 <w:szCs w:val="24"/>
                                 <w:lang w:val="en-US"/>
                               </w:rPr>
-                              <m:t>1+Ei</m:t>
+                              <m:t>1+</m:t>
                             </m:r>
+                            <m:sSub>
+                              <m:sSubPr>
+                                <m:ctrlPr>
+                                  <w:rPr>
+                                    <w:rFonts w:ascii="Cambria Math" w:hAnsi="Cambria Math" w:cs="Times New Roman"/>
+                                    <w:i/>
+                                    <w:sz w:val="24"/>
+                                    <w:szCs w:val="24"/>
+                                    <w:lang w:val="en-US"/>
+                                  </w:rPr>
+                                </m:ctrlPr>
+                              </m:sSubPr>
+                              <m:e>
+                                <m:r>
+                                  <w:rPr>
+                                    <w:rFonts w:ascii="Cambria Math" w:hAnsi="Cambria Math" w:cs="Times New Roman"/>
+                                    <w:sz w:val="24"/>
+                                    <w:szCs w:val="24"/>
+                                    <w:lang w:val="en-US"/>
+                                  </w:rPr>
+                                  <m:t>E</m:t>
+                                </m:r>
+                              </m:e>
+                              <m:sub>
+                                <m:r>
+                                  <w:rPr>
+                                    <w:rFonts w:ascii="Cambria Math" w:hAnsi="Cambria Math" w:cs="Times New Roman"/>
+                                    <w:sz w:val="24"/>
+                                    <w:szCs w:val="24"/>
+                                    <w:lang w:val="en-US"/>
+                                  </w:rPr>
+                                  <m:t>i</m:t>
+                                </m:r>
+                              </m:sub>
+                            </m:sSub>
                           </m:e>
                         </m:d>
                       </m:e>
@@ -9411,8 +9656,43 @@
                             <w:szCs w:val="24"/>
                             <w:lang w:val="en-US"/>
                           </w:rPr>
-                          <m:t>1+Ei</m:t>
+                          <m:t>1+</m:t>
                         </m:r>
+                        <m:sSub>
+                          <m:sSubPr>
+                            <m:ctrlPr>
+                              <w:rPr>
+                                <w:rFonts w:ascii="Cambria Math" w:hAnsi="Cambria Math" w:cs="Times New Roman"/>
+                                <w:i/>
+                                <w:sz w:val="24"/>
+                                <w:szCs w:val="24"/>
+                                <w:lang w:val="en-US"/>
+                              </w:rPr>
+                            </m:ctrlPr>
+                          </m:sSubPr>
+                          <m:e>
+                            <m:r>
+                              <w:rPr>
+                                <w:rFonts w:ascii="Cambria Math" w:hAnsi="Cambria Math" w:cs="Times New Roman"/>
+                                <w:sz w:val="24"/>
+                                <w:szCs w:val="24"/>
+                                <w:lang w:val="en-US"/>
+                              </w:rPr>
+                              <m:t>E</m:t>
+                            </m:r>
+                          </m:e>
+                          <m:sub>
+                            <m:r>
+                              <w:rPr>
+                                <w:rFonts w:ascii="Cambria Math" w:hAnsi="Cambria Math" w:cs="Times New Roman"/>
+                                <w:sz w:val="24"/>
+                                <w:szCs w:val="24"/>
+                                <w:lang w:val="en-US"/>
+                              </w:rPr>
+                              <m:t>i</m:t>
+                            </m:r>
+                          </m:sub>
+                        </m:sSub>
                       </m:e>
                     </m:d>
                     <m:r>
@@ -9867,15 +10147,7 @@
                     <w:sz w:val="24"/>
                     <w:szCs w:val="24"/>
                   </w:rPr>
-                  <m:t>=0,070</m:t>
-                </m:r>
-                <m:r>
-                  <w:rPr>
-                    <w:rFonts w:ascii="Cambria Math" w:hAnsi="Cambria Math" w:cs="Times New Roman"/>
-                    <w:sz w:val="24"/>
-                    <w:szCs w:val="24"/>
-                  </w:rPr>
-                  <m:t xml:space="preserve">7 </m:t>
+                  <m:t xml:space="preserve">=0,0707 </m:t>
                 </m:r>
                 <m:f>
                   <m:fPr>
@@ -10876,8 +11148,43 @@
                             <w:szCs w:val="24"/>
                             <w:lang w:val="en-US"/>
                           </w:rPr>
-                          <m:t>1+Ei</m:t>
+                          <m:t>1+</m:t>
                         </m:r>
+                        <m:sSub>
+                          <m:sSubPr>
+                            <m:ctrlPr>
+                              <w:rPr>
+                                <w:rFonts w:ascii="Cambria Math" w:hAnsi="Cambria Math" w:cs="Times New Roman"/>
+                                <w:i/>
+                                <w:sz w:val="24"/>
+                                <w:szCs w:val="24"/>
+                                <w:lang w:val="en-US"/>
+                              </w:rPr>
+                            </m:ctrlPr>
+                          </m:sSubPr>
+                          <m:e>
+                            <m:r>
+                              <w:rPr>
+                                <w:rFonts w:ascii="Cambria Math" w:hAnsi="Cambria Math" w:cs="Times New Roman"/>
+                                <w:sz w:val="24"/>
+                                <w:szCs w:val="24"/>
+                                <w:lang w:val="en-US"/>
+                              </w:rPr>
+                              <m:t>E</m:t>
+                            </m:r>
+                          </m:e>
+                          <m:sub>
+                            <m:r>
+                              <w:rPr>
+                                <w:rFonts w:ascii="Cambria Math" w:hAnsi="Cambria Math" w:cs="Times New Roman"/>
+                                <w:sz w:val="24"/>
+                                <w:szCs w:val="24"/>
+                                <w:lang w:val="en-US"/>
+                              </w:rPr>
+                              <m:t>i</m:t>
+                            </m:r>
+                          </m:sub>
+                        </m:sSub>
                       </m:e>
                     </m:d>
                   </m:e>
@@ -11686,16 +11993,7 @@
                         <w:szCs w:val="24"/>
                         <w:lang w:val="en-US"/>
                       </w:rPr>
-                      <m:t>0,9</m:t>
-                    </m:r>
-                    <m:r>
-                      <w:rPr>
-                        <w:rFonts w:ascii="Cambria Math" w:hAnsi="Cambria Math" w:cs="Times New Roman"/>
-                        <w:sz w:val="24"/>
-                        <w:szCs w:val="24"/>
-                        <w:lang w:val="en-US"/>
-                      </w:rPr>
-                      <m:t>5</m:t>
+                      <m:t>0,95</m:t>
                     </m:r>
                   </m:sub>
                 </m:sSub>
@@ -13294,8 +13592,43 @@
                                 <w:szCs w:val="24"/>
                                 <w:lang w:val="en-US"/>
                               </w:rPr>
-                              <m:t>1+Ei</m:t>
+                              <m:t>1+</m:t>
                             </m:r>
+                            <m:sSub>
+                              <m:sSubPr>
+                                <m:ctrlPr>
+                                  <w:rPr>
+                                    <w:rFonts w:ascii="Cambria Math" w:hAnsi="Cambria Math" w:cs="Times New Roman"/>
+                                    <w:i/>
+                                    <w:sz w:val="24"/>
+                                    <w:szCs w:val="24"/>
+                                    <w:lang w:val="en-US"/>
+                                  </w:rPr>
+                                </m:ctrlPr>
+                              </m:sSubPr>
+                              <m:e>
+                                <m:r>
+                                  <w:rPr>
+                                    <w:rFonts w:ascii="Cambria Math" w:hAnsi="Cambria Math" w:cs="Times New Roman"/>
+                                    <w:sz w:val="24"/>
+                                    <w:szCs w:val="24"/>
+                                    <w:lang w:val="en-US"/>
+                                  </w:rPr>
+                                  <m:t>E</m:t>
+                                </m:r>
+                              </m:e>
+                              <m:sub>
+                                <m:r>
+                                  <w:rPr>
+                                    <w:rFonts w:ascii="Cambria Math" w:hAnsi="Cambria Math" w:cs="Times New Roman"/>
+                                    <w:sz w:val="24"/>
+                                    <w:szCs w:val="24"/>
+                                    <w:lang w:val="en-US"/>
+                                  </w:rPr>
+                                  <m:t>i</m:t>
+                                </m:r>
+                              </m:sub>
+                            </m:sSub>
                           </m:e>
                         </m:d>
                       </m:e>
@@ -13416,8 +13749,43 @@
                             <w:szCs w:val="24"/>
                             <w:lang w:val="en-US"/>
                           </w:rPr>
-                          <m:t>1+Ei</m:t>
+                          <m:t>1+</m:t>
                         </m:r>
+                        <m:sSub>
+                          <m:sSubPr>
+                            <m:ctrlPr>
+                              <w:rPr>
+                                <w:rFonts w:ascii="Cambria Math" w:hAnsi="Cambria Math" w:cs="Times New Roman"/>
+                                <w:i/>
+                                <w:sz w:val="24"/>
+                                <w:szCs w:val="24"/>
+                                <w:lang w:val="en-US"/>
+                              </w:rPr>
+                            </m:ctrlPr>
+                          </m:sSubPr>
+                          <m:e>
+                            <m:r>
+                              <w:rPr>
+                                <w:rFonts w:ascii="Cambria Math" w:hAnsi="Cambria Math" w:cs="Times New Roman"/>
+                                <w:sz w:val="24"/>
+                                <w:szCs w:val="24"/>
+                                <w:lang w:val="en-US"/>
+                              </w:rPr>
+                              <m:t>E</m:t>
+                            </m:r>
+                          </m:e>
+                          <m:sub>
+                            <m:r>
+                              <w:rPr>
+                                <w:rFonts w:ascii="Cambria Math" w:hAnsi="Cambria Math" w:cs="Times New Roman"/>
+                                <w:sz w:val="24"/>
+                                <w:szCs w:val="24"/>
+                                <w:lang w:val="en-US"/>
+                              </w:rPr>
+                              <m:t>i</m:t>
+                            </m:r>
+                          </m:sub>
+                        </m:sSub>
                       </m:e>
                     </m:d>
                     <m:r>
@@ -13623,8 +13991,43 @@
                             <w:szCs w:val="24"/>
                             <w:lang w:val="en-US"/>
                           </w:rPr>
-                          <m:t>1-Ei</m:t>
+                          <m:t>1-</m:t>
                         </m:r>
+                        <m:sSub>
+                          <m:sSubPr>
+                            <m:ctrlPr>
+                              <w:rPr>
+                                <w:rFonts w:ascii="Cambria Math" w:hAnsi="Cambria Math" w:cs="Times New Roman"/>
+                                <w:i/>
+                                <w:sz w:val="24"/>
+                                <w:szCs w:val="24"/>
+                                <w:lang w:val="en-US"/>
+                              </w:rPr>
+                            </m:ctrlPr>
+                          </m:sSubPr>
+                          <m:e>
+                            <m:r>
+                              <w:rPr>
+                                <w:rFonts w:ascii="Cambria Math" w:hAnsi="Cambria Math" w:cs="Times New Roman"/>
+                                <w:sz w:val="24"/>
+                                <w:szCs w:val="24"/>
+                                <w:lang w:val="en-US"/>
+                              </w:rPr>
+                              <m:t>E</m:t>
+                            </m:r>
+                          </m:e>
+                          <m:sub>
+                            <m:r>
+                              <w:rPr>
+                                <w:rFonts w:ascii="Cambria Math" w:hAnsi="Cambria Math" w:cs="Times New Roman"/>
+                                <w:sz w:val="24"/>
+                                <w:szCs w:val="24"/>
+                                <w:lang w:val="en-US"/>
+                              </w:rPr>
+                              <m:t>i</m:t>
+                            </m:r>
+                          </m:sub>
+                        </m:sSub>
                       </m:e>
                     </m:d>
                     <m:r>
@@ -13865,7 +14268,51 @@
                         <w:szCs w:val="24"/>
                         <w:lang w:val="en-US"/>
                       </w:rPr>
-                      <m:t>∙КВЦ∙(1+Ei)-b</m:t>
+                      <m:t>∙КВЦ∙(1+</m:t>
+                    </m:r>
+                    <m:sSub>
+                      <m:sSubPr>
+                        <m:ctrlPr>
+                          <w:rPr>
+                            <w:rFonts w:ascii="Cambria Math" w:hAnsi="Cambria Math" w:cs="Times New Roman"/>
+                            <w:i/>
+                            <w:sz w:val="24"/>
+                            <w:szCs w:val="24"/>
+                            <w:lang w:val="en-US"/>
+                          </w:rPr>
+                        </m:ctrlPr>
+                      </m:sSubPr>
+                      <m:e>
+                        <m:r>
+                          <w:rPr>
+                            <w:rFonts w:ascii="Cambria Math" w:hAnsi="Cambria Math" w:cs="Times New Roman"/>
+                            <w:sz w:val="24"/>
+                            <w:szCs w:val="24"/>
+                            <w:lang w:val="en-US"/>
+                          </w:rPr>
+                          <m:t>E</m:t>
+                        </m:r>
+                      </m:e>
+                      <m:sub>
+                        <m:r>
+                          <w:rPr>
+                            <w:rFonts w:ascii="Cambria Math" w:hAnsi="Cambria Math" w:cs="Times New Roman"/>
+                            <w:sz w:val="24"/>
+                            <w:szCs w:val="24"/>
+                            <w:lang w:val="en-US"/>
+                          </w:rPr>
+                          <m:t>i</m:t>
+                        </m:r>
+                      </m:sub>
+                    </m:sSub>
+                    <m:r>
+                      <w:rPr>
+                        <w:rFonts w:ascii="Cambria Math" w:hAnsi="Cambria Math" w:cs="Times New Roman"/>
+                        <w:sz w:val="24"/>
+                        <w:szCs w:val="24"/>
+                        <w:lang w:val="en-US"/>
+                      </w:rPr>
+                      <m:t>)-b</m:t>
                     </m:r>
                     <m:r>
                       <w:rPr>
@@ -20076,7 +20523,7 @@
                   <m:fPr>
                     <m:ctrlPr>
                       <w:rPr>
-                        <w:rFonts w:ascii="Cambria Math" w:cs="Times New Roman"/>
+                        <w:rFonts w:ascii="Cambria Math" w:hAnsi="Cambria Math" w:cs="Times New Roman"/>
                         <w:sz w:val="24"/>
                         <w:szCs w:val="24"/>
                         <w:lang w:val="en-US"/>
@@ -21733,7 +22180,7 @@
                   <m:sSubSupPr>
                     <m:ctrlPr>
                       <w:rPr>
-                        <w:rFonts w:ascii="Cambria Math" w:cs="Times New Roman"/>
+                        <w:rFonts w:ascii="Cambria Math" w:hAnsi="Cambria Math" w:cs="Times New Roman"/>
                         <w:i/>
                         <w:sz w:val="24"/>
                         <w:szCs w:val="24"/>
@@ -21784,7 +22231,7 @@
                   <m:fPr>
                     <m:ctrlPr>
                       <w:rPr>
-                        <w:rFonts w:ascii="Cambria Math" w:cs="Times New Roman"/>
+                        <w:rFonts w:ascii="Cambria Math" w:hAnsi="Cambria Math" w:cs="Times New Roman"/>
                         <w:i/>
                         <w:sz w:val="24"/>
                         <w:szCs w:val="24"/>
@@ -21796,7 +22243,7 @@
                       <m:sSubSupPr>
                         <m:ctrlPr>
                           <w:rPr>
-                            <w:rFonts w:ascii="Cambria Math" w:cs="Times New Roman"/>
+                            <w:rFonts w:ascii="Cambria Math" w:hAnsi="Cambria Math" w:cs="Times New Roman"/>
                             <w:i/>
                             <w:sz w:val="24"/>
                             <w:szCs w:val="24"/>
@@ -21841,7 +22288,7 @@
                       <m:sSubSupPr>
                         <m:ctrlPr>
                           <w:rPr>
-                            <w:rFonts w:ascii="Cambria Math" w:cs="Times New Roman"/>
+                            <w:rFonts w:ascii="Cambria Math" w:hAnsi="Cambria Math" w:cs="Times New Roman"/>
                             <w:i/>
                             <w:sz w:val="24"/>
                             <w:szCs w:val="24"/>
@@ -22040,7 +22487,7 @@
                   <m:sSubSupPr>
                     <m:ctrlPr>
                       <w:rPr>
-                        <w:rFonts w:ascii="Cambria Math" w:cs="Times New Roman"/>
+                        <w:rFonts w:ascii="Cambria Math" w:hAnsi="Cambria Math" w:cs="Times New Roman"/>
                         <w:i/>
                         <w:sz w:val="24"/>
                         <w:szCs w:val="24"/>
@@ -22091,7 +22538,7 @@
                   <m:sSubSupPr>
                     <m:ctrlPr>
                       <w:rPr>
-                        <w:rFonts w:ascii="Cambria Math" w:cs="Times New Roman"/>
+                        <w:rFonts w:ascii="Cambria Math" w:hAnsi="Cambria Math" w:cs="Times New Roman"/>
                         <w:i/>
                         <w:sz w:val="24"/>
                         <w:szCs w:val="24"/>
@@ -26027,18 +26474,7 @@
                     <w:sz w:val="24"/>
                     <w:szCs w:val="24"/>
                   </w:rPr>
-                  <m:t>=</m:t>
-                </m:r>
-                <m:r>
-                  <m:rPr>
-                    <m:sty m:val="p"/>
-                  </m:rPr>
-                  <w:rPr>
-                    <w:rFonts w:ascii="Cambria Math" w:hAnsi="Cambria Math" w:cs="Times New Roman"/>
-                    <w:sz w:val="24"/>
-                    <w:szCs w:val="24"/>
-                  </w:rPr>
-                  <m:t>237</m:t>
+                  <m:t>=237</m:t>
                 </m:r>
                 <m:r>
                   <w:rPr>
@@ -28624,18 +29060,7 @@
                     <w:sz w:val="24"/>
                     <w:szCs w:val="24"/>
                   </w:rPr>
-                  <m:t>=8</m:t>
-                </m:r>
-                <m:r>
-                  <m:rPr>
-                    <m:sty m:val="p"/>
-                  </m:rPr>
-                  <w:rPr>
-                    <w:rFonts w:ascii="Cambria Math" w:hAnsi="Cambria Math" w:cs="Times New Roman"/>
-                    <w:sz w:val="24"/>
-                    <w:szCs w:val="24"/>
-                  </w:rPr>
-                  <m:t>6</m:t>
+                  <m:t>=86</m:t>
                 </m:r>
                 <m:r>
                   <w:rPr>
@@ -28644,16 +29069,7 @@
                     <w:szCs w:val="24"/>
                     <w:lang w:val="en-US"/>
                   </w:rPr>
-                  <m:t>,</m:t>
-                </m:r>
-                <m:r>
-                  <w:rPr>
-                    <w:rFonts w:ascii="Cambria Math" w:hAnsi="Cambria Math" w:cs="Times New Roman"/>
-                    <w:sz w:val="24"/>
-                    <w:szCs w:val="24"/>
-                    <w:lang w:val="en-US"/>
-                  </w:rPr>
-                  <m:t>571</m:t>
+                  <m:t>,571</m:t>
                 </m:r>
                 <m:r>
                   <m:rPr>
@@ -33657,16 +34073,7 @@
                     <w:szCs w:val="24"/>
                     <w:lang w:val="en-US"/>
                   </w:rPr>
-                  <m:t>)=</m:t>
-                </m:r>
-                <m:r>
-                  <w:rPr>
-                    <w:rFonts w:ascii="Cambria Math" w:hAnsi="Cambria Math" w:cs="Times New Roman"/>
-                    <w:sz w:val="24"/>
-                    <w:szCs w:val="24"/>
-                    <w:lang w:val="en-US"/>
-                  </w:rPr>
-                  <m:t>60978,643</m:t>
+                  <m:t>)=60978,643</m:t>
                 </m:r>
                 <m:r>
                   <w:rPr>
@@ -36708,23 +37115,7 @@
                     <w:sz w:val="24"/>
                     <w:szCs w:val="24"/>
                   </w:rPr>
-                  <m:t>=</m:t>
-                </m:r>
-                <m:r>
-                  <w:rPr>
-                    <w:rFonts w:ascii="Cambria Math" w:hAnsi="Cambria Math" w:cs="Times New Roman"/>
-                    <w:sz w:val="24"/>
-                    <w:szCs w:val="24"/>
-                  </w:rPr>
-                  <m:t>-</m:t>
-                </m:r>
-                <m:r>
-                  <w:rPr>
-                    <w:rFonts w:ascii="Cambria Math" w:hAnsi="Cambria Math" w:cs="Times New Roman"/>
-                    <w:sz w:val="24"/>
-                    <w:szCs w:val="24"/>
-                  </w:rPr>
-                  <m:t>2</m:t>
+                  <m:t>=-2</m:t>
                 </m:r>
                 <m:r>
                   <w:rPr>
@@ -36733,16 +37124,7 @@
                     <w:szCs w:val="24"/>
                     <w:lang w:val="en-US"/>
                   </w:rPr>
-                  <m:t>,27</m:t>
-                </m:r>
-                <m:r>
-                  <w:rPr>
-                    <w:rFonts w:ascii="Cambria Math" w:hAnsi="Cambria Math" w:cs="Times New Roman"/>
-                    <w:sz w:val="24"/>
-                    <w:szCs w:val="24"/>
-                    <w:lang w:val="en-US"/>
-                  </w:rPr>
-                  <m:t>∙</m:t>
+                  <m:t>,27∙</m:t>
                 </m:r>
                 <m:sSup>
                   <m:sSupPr>
@@ -37122,16 +37504,7 @@
                         <w:szCs w:val="24"/>
                         <w:lang w:val="en-US"/>
                       </w:rPr>
-                      <m:t>-</m:t>
-                    </m:r>
-                    <m:r>
-                      <w:rPr>
-                        <w:rFonts w:ascii="Cambria Math" w:hAnsi="Cambria Math" w:cs="Times New Roman"/>
-                        <w:sz w:val="24"/>
-                        <w:szCs w:val="24"/>
-                        <w:lang w:val="en-US"/>
-                      </w:rPr>
-                      <m:t>4</m:t>
+                      <m:t>-4</m:t>
                     </m:r>
                   </m:sup>
                 </m:sSup>
@@ -37758,8 +38131,8 @@
                   </w:rPr>
                   <m:t>+</m:t>
                 </m:r>
-                <m:f>
-                  <m:fPr>
+                <m:sSubSup>
+                  <m:sSubSupPr>
                     <m:ctrlPr>
                       <w:rPr>
                         <w:rFonts w:ascii="Cambria Math" w:hAnsi="Cambria Math" w:cs="Times New Roman"/>
@@ -37769,97 +38142,40 @@
                         <w:lang w:val="en-US"/>
                       </w:rPr>
                     </m:ctrlPr>
-                  </m:fPr>
-                  <m:num>
-                    <m:sSubSup>
-                      <m:sSubSupPr>
-                        <m:ctrlPr>
-                          <w:rPr>
-                            <w:rFonts w:ascii="Cambria Math" w:hAnsi="Cambria Math" w:cs="Times New Roman"/>
-                            <w:i/>
-                            <w:sz w:val="24"/>
-                            <w:szCs w:val="24"/>
-                          </w:rPr>
-                        </m:ctrlPr>
-                      </m:sSubSupPr>
-                      <m:e>
-                        <m:r>
-                          <w:rPr>
-                            <w:rFonts w:ascii="Cambria Math" w:hAnsi="Cambria Math" w:cs="Times New Roman"/>
-                            <w:sz w:val="24"/>
-                            <w:szCs w:val="24"/>
-                            <w:lang w:val="en-US"/>
-                          </w:rPr>
-                          <m:t>T</m:t>
-                        </m:r>
-                      </m:e>
-                      <m:sub>
-                        <m:r>
-                          <w:rPr>
-                            <w:rFonts w:ascii="Cambria Math" w:hAnsi="Cambria Math" w:cs="Times New Roman"/>
-                            <w:sz w:val="24"/>
-                            <w:szCs w:val="24"/>
-                          </w:rPr>
-                          <m:t>к</m:t>
-                        </m:r>
-                      </m:sub>
-                      <m:sup>
-                        <m:r>
-                          <w:rPr>
-                            <w:rFonts w:ascii="Cambria Math" w:hAnsi="Cambria Math" w:cs="Times New Roman"/>
-                            <w:sz w:val="24"/>
-                            <w:szCs w:val="24"/>
-                          </w:rPr>
-                          <m:t>АЗ</m:t>
-                        </m:r>
-                      </m:sup>
-                    </m:sSubSup>
-                    <m:ctrlPr>
-                      <w:rPr>
-                        <w:rFonts w:ascii="Cambria Math" w:hAnsi="Cambria Math" w:cs="Times New Roman"/>
-                        <w:i/>
-                        <w:sz w:val="24"/>
-                        <w:szCs w:val="24"/>
-                      </w:rPr>
-                    </m:ctrlPr>
-                  </m:num>
-                  <m:den>
-                    <m:sSup>
-                      <m:sSupPr>
-                        <m:ctrlPr>
-                          <w:rPr>
-                            <w:rFonts w:ascii="Cambria Math" w:hAnsi="Cambria Math" w:cs="Times New Roman"/>
-                            <w:i/>
-                            <w:sz w:val="24"/>
-                            <w:szCs w:val="24"/>
-                            <w:lang w:val="en-US"/>
-                          </w:rPr>
-                        </m:ctrlPr>
-                      </m:sSupPr>
-                      <m:e>
-                        <m:r>
-                          <w:rPr>
-                            <w:rFonts w:ascii="Cambria Math" w:hAnsi="Cambria Math" w:cs="Times New Roman"/>
-                            <w:sz w:val="24"/>
-                            <w:szCs w:val="24"/>
-                            <w:lang w:val="en-US"/>
-                          </w:rPr>
-                          <m:t>n</m:t>
-                        </m:r>
-                      </m:e>
-                      <m:sup>
-                        <m:r>
-                          <w:rPr>
-                            <w:rFonts w:ascii="Cambria Math" w:hAnsi="Cambria Math" w:cs="Times New Roman"/>
-                            <w:sz w:val="24"/>
-                            <w:szCs w:val="24"/>
-                          </w:rPr>
-                          <m:t>АЗ</m:t>
-                        </m:r>
-                      </m:sup>
-                    </m:sSup>
-                  </m:den>
-                </m:f>
+                  </m:sSubSupPr>
+                  <m:e>
+                    <m:r>
+                      <w:rPr>
+                        <w:rFonts w:ascii="Cambria Math" w:hAnsi="Cambria Math" w:cs="Times New Roman"/>
+                        <w:sz w:val="24"/>
+                        <w:szCs w:val="24"/>
+                        <w:lang w:val="en-US"/>
+                      </w:rPr>
+                      <m:t>T</m:t>
+                    </m:r>
+                  </m:e>
+                  <m:sub>
+                    <m:r>
+                      <w:rPr>
+                        <w:rFonts w:ascii="Cambria Math" w:hAnsi="Cambria Math" w:cs="Times New Roman"/>
+                        <w:sz w:val="24"/>
+                        <w:szCs w:val="24"/>
+                      </w:rPr>
+                      <m:t>выд</m:t>
+                    </m:r>
+                  </m:sub>
+                  <m:sup>
+                    <m:r>
+                      <w:rPr>
+                        <w:rFonts w:ascii="Cambria Math" w:hAnsi="Cambria Math" w:cs="Times New Roman"/>
+                        <w:sz w:val="24"/>
+                        <w:szCs w:val="24"/>
+                        <w:lang w:val="en-US"/>
+                      </w:rPr>
+                      <m:t>АЗ</m:t>
+                    </m:r>
+                  </m:sup>
+                </m:sSubSup>
                 <m:r>
                   <w:rPr>
                     <w:rFonts w:ascii="Cambria Math" w:hAnsi="Cambria Math" w:cs="Times New Roman"/>
@@ -37867,7 +38183,16 @@
                     <w:szCs w:val="24"/>
                     <w:lang w:val="en-US"/>
                   </w:rPr>
-                  <m:t xml:space="preserve">=0,954 </m:t>
+                  <m:t>=3,5</m:t>
+                </m:r>
+                <m:r>
+                  <w:rPr>
+                    <w:rFonts w:ascii="Cambria Math" w:hAnsi="Cambria Math" w:cs="Times New Roman"/>
+                    <w:sz w:val="24"/>
+                    <w:szCs w:val="24"/>
+                    <w:lang w:val="en-US"/>
+                  </w:rPr>
+                  <m:t xml:space="preserve"> </m:t>
                 </m:r>
                 <m:r>
                   <w:rPr>
@@ -38109,7 +38434,25 @@
                     <w:szCs w:val="24"/>
                     <w:lang w:val="en-US"/>
                   </w:rPr>
-                  <m:t xml:space="preserve">=0,954 </m:t>
+                  <m:t>=</m:t>
+                </m:r>
+                <m:r>
+                  <w:rPr>
+                    <w:rFonts w:ascii="Cambria Math" w:hAnsi="Cambria Math" w:cs="Times New Roman"/>
+                    <w:sz w:val="24"/>
+                    <w:szCs w:val="24"/>
+                    <w:lang w:val="en-US"/>
+                  </w:rPr>
+                  <m:t>3,5</m:t>
+                </m:r>
+                <m:r>
+                  <w:rPr>
+                    <w:rFonts w:ascii="Cambria Math" w:hAnsi="Cambria Math" w:cs="Times New Roman"/>
+                    <w:sz w:val="24"/>
+                    <w:szCs w:val="24"/>
+                    <w:lang w:val="en-US"/>
+                  </w:rPr>
+                  <m:t xml:space="preserve"> </m:t>
                 </m:r>
                 <m:r>
                   <w:rPr>
@@ -38341,8 +38684,8 @@
                   </w:rPr>
                   <m:t>+</m:t>
                 </m:r>
-                <m:f>
-                  <m:fPr>
+                <m:sSubSup>
+                  <m:sSubSupPr>
                     <m:ctrlPr>
                       <w:rPr>
                         <w:rFonts w:ascii="Cambria Math" w:hAnsi="Cambria Math" w:cs="Times New Roman"/>
@@ -38352,97 +38695,39 @@
                         <w:lang w:val="en-US"/>
                       </w:rPr>
                     </m:ctrlPr>
-                  </m:fPr>
-                  <m:num>
-                    <m:sSubSup>
-                      <m:sSubSupPr>
-                        <m:ctrlPr>
-                          <w:rPr>
-                            <w:rFonts w:ascii="Cambria Math" w:hAnsi="Cambria Math" w:cs="Times New Roman"/>
-                            <w:i/>
-                            <w:sz w:val="24"/>
-                            <w:szCs w:val="24"/>
-                          </w:rPr>
-                        </m:ctrlPr>
-                      </m:sSubSupPr>
-                      <m:e>
-                        <m:r>
-                          <w:rPr>
-                            <w:rFonts w:ascii="Cambria Math" w:hAnsi="Cambria Math" w:cs="Times New Roman"/>
-                            <w:sz w:val="24"/>
-                            <w:szCs w:val="24"/>
-                            <w:lang w:val="en-US"/>
-                          </w:rPr>
-                          <m:t>T</m:t>
-                        </m:r>
-                      </m:e>
-                      <m:sub>
-                        <m:r>
-                          <w:rPr>
-                            <w:rFonts w:ascii="Cambria Math" w:hAnsi="Cambria Math" w:cs="Times New Roman"/>
-                            <w:sz w:val="24"/>
-                            <w:szCs w:val="24"/>
-                          </w:rPr>
-                          <m:t>к</m:t>
-                        </m:r>
-                      </m:sub>
-                      <m:sup>
-                        <m:r>
-                          <w:rPr>
-                            <w:rFonts w:ascii="Cambria Math" w:hAnsi="Cambria Math" w:cs="Times New Roman"/>
-                            <w:sz w:val="24"/>
-                            <w:szCs w:val="24"/>
-                          </w:rPr>
-                          <m:t>БЭ</m:t>
-                        </m:r>
-                      </m:sup>
-                    </m:sSubSup>
-                    <m:ctrlPr>
-                      <w:rPr>
-                        <w:rFonts w:ascii="Cambria Math" w:hAnsi="Cambria Math" w:cs="Times New Roman"/>
-                        <w:i/>
-                        <w:sz w:val="24"/>
-                        <w:szCs w:val="24"/>
-                      </w:rPr>
-                    </m:ctrlPr>
-                  </m:num>
-                  <m:den>
-                    <m:sSup>
-                      <m:sSupPr>
-                        <m:ctrlPr>
-                          <w:rPr>
-                            <w:rFonts w:ascii="Cambria Math" w:hAnsi="Cambria Math" w:cs="Times New Roman"/>
-                            <w:i/>
-                            <w:sz w:val="24"/>
-                            <w:szCs w:val="24"/>
-                            <w:lang w:val="en-US"/>
-                          </w:rPr>
-                        </m:ctrlPr>
-                      </m:sSupPr>
-                      <m:e>
-                        <m:r>
-                          <w:rPr>
-                            <w:rFonts w:ascii="Cambria Math" w:hAnsi="Cambria Math" w:cs="Times New Roman"/>
-                            <w:sz w:val="24"/>
-                            <w:szCs w:val="24"/>
-                            <w:lang w:val="en-US"/>
-                          </w:rPr>
-                          <m:t>n</m:t>
-                        </m:r>
-                      </m:e>
-                      <m:sup>
-                        <m:r>
-                          <w:rPr>
-                            <w:rFonts w:ascii="Cambria Math" w:hAnsi="Cambria Math" w:cs="Times New Roman"/>
-                            <w:sz w:val="24"/>
-                            <w:szCs w:val="24"/>
-                          </w:rPr>
-                          <m:t>БЭ</m:t>
-                        </m:r>
-                      </m:sup>
-                    </m:sSup>
-                  </m:den>
-                </m:f>
+                  </m:sSubSupPr>
+                  <m:e>
+                    <m:r>
+                      <w:rPr>
+                        <w:rFonts w:ascii="Cambria Math" w:hAnsi="Cambria Math" w:cs="Times New Roman"/>
+                        <w:sz w:val="24"/>
+                        <w:szCs w:val="24"/>
+                        <w:lang w:val="en-US"/>
+                      </w:rPr>
+                      <m:t>T</m:t>
+                    </m:r>
+                  </m:e>
+                  <m:sub>
+                    <m:r>
+                      <w:rPr>
+                        <w:rFonts w:ascii="Cambria Math" w:hAnsi="Cambria Math" w:cs="Times New Roman"/>
+                        <w:sz w:val="24"/>
+                        <w:szCs w:val="24"/>
+                      </w:rPr>
+                      <m:t>выд</m:t>
+                    </m:r>
+                  </m:sub>
+                  <m:sup>
+                    <m:r>
+                      <w:rPr>
+                        <w:rFonts w:ascii="Cambria Math" w:hAnsi="Cambria Math" w:cs="Times New Roman"/>
+                        <w:sz w:val="24"/>
+                        <w:szCs w:val="24"/>
+                      </w:rPr>
+                      <m:t>БЭ</m:t>
+                    </m:r>
+                  </m:sup>
+                </m:sSubSup>
                 <m:r>
                   <w:rPr>
                     <w:rFonts w:ascii="Cambria Math" w:hAnsi="Cambria Math" w:cs="Times New Roman"/>
@@ -38450,7 +38735,16 @@
                     <w:szCs w:val="24"/>
                     <w:lang w:val="en-US"/>
                   </w:rPr>
-                  <m:t xml:space="preserve">=1,348 </m:t>
+                  <m:t>=1,0</m:t>
+                </m:r>
+                <m:r>
+                  <w:rPr>
+                    <w:rFonts w:ascii="Cambria Math" w:hAnsi="Cambria Math" w:cs="Times New Roman"/>
+                    <w:sz w:val="24"/>
+                    <w:szCs w:val="24"/>
+                    <w:lang w:val="en-US"/>
+                  </w:rPr>
+                  <m:t xml:space="preserve"> </m:t>
                 </m:r>
                 <m:r>
                   <w:rPr>
@@ -38826,7 +39120,15 @@
                     <w:sz w:val="24"/>
                     <w:szCs w:val="24"/>
                   </w:rPr>
-                  <m:t>=5,367</m:t>
+                  <m:t>=</m:t>
+                </m:r>
+                <m:r>
+                  <w:rPr>
+                    <w:rFonts w:ascii="Cambria Math" w:hAnsi="Cambria Math" w:cs="Times New Roman"/>
+                    <w:sz w:val="24"/>
+                    <w:szCs w:val="24"/>
+                  </w:rPr>
+                  <m:t>1,970</m:t>
                 </m:r>
                 <m:r>
                   <w:rPr>
@@ -38868,7 +39170,7 @@
                         <w:szCs w:val="24"/>
                         <w:lang w:val="en-US"/>
                       </w:rPr>
-                      <m:t>7</m:t>
+                      <m:t>8</m:t>
                     </m:r>
                   </m:sup>
                 </m:sSup>
@@ -39234,7 +39536,7 @@
                     <w:sz w:val="24"/>
                     <w:szCs w:val="24"/>
                   </w:rPr>
-                  <m:t>∙α</m:t>
+                  <m:t>∙α=</m:t>
                 </m:r>
                 <m:r>
                   <w:rPr>
@@ -39242,7 +39544,7 @@
                     <w:sz w:val="24"/>
                     <w:szCs w:val="24"/>
                   </w:rPr>
-                  <m:t>=0,732</m:t>
+                  <m:t>2,685</m:t>
                 </m:r>
                 <m:r>
                   <w:rPr>
@@ -39291,15 +39593,7 @@
                     <w:sz w:val="24"/>
                     <w:szCs w:val="24"/>
                   </w:rPr>
-                  <m:t>$</m:t>
-                </m:r>
-                <m:r>
-                  <w:rPr>
-                    <w:rFonts w:ascii="Cambria Math" w:hAnsi="Cambria Math" w:cs="Times New Roman"/>
-                    <w:sz w:val="24"/>
-                    <w:szCs w:val="24"/>
-                  </w:rPr>
-                  <m:t>,</m:t>
+                  <m:t>$,</m:t>
                 </m:r>
               </m:oMath>
             </m:oMathPara>
@@ -39673,7 +39967,15 @@
                     <w:sz w:val="24"/>
                     <w:szCs w:val="24"/>
                   </w:rPr>
-                  <m:t>=1,938</m:t>
+                  <m:t>=1,</m:t>
+                </m:r>
+                <m:r>
+                  <w:rPr>
+                    <w:rFonts w:ascii="Cambria Math" w:hAnsi="Cambria Math" w:cs="Times New Roman"/>
+                    <w:sz w:val="24"/>
+                    <w:szCs w:val="24"/>
+                  </w:rPr>
+                  <m:t>438</m:t>
                 </m:r>
                 <m:r>
                   <w:rPr>
@@ -40013,15 +40315,7 @@
                     <w:sz w:val="24"/>
                     <w:szCs w:val="24"/>
                   </w:rPr>
-                  <m:t>=</m:t>
-                </m:r>
-                <m:r>
-                  <w:rPr>
-                    <w:rFonts w:ascii="Cambria Math" w:hAnsi="Cambria Math" w:cs="Times New Roman"/>
-                    <w:sz w:val="24"/>
-                    <w:szCs w:val="24"/>
-                  </w:rPr>
-                  <m:t>8,038</m:t>
+                  <m:t>=2,382</m:t>
                 </m:r>
                 <m:r>
                   <w:rPr>
@@ -40060,7 +40354,7 @@
                         <w:sz w:val="24"/>
                         <w:szCs w:val="24"/>
                       </w:rPr>
-                      <m:t>7</m:t>
+                      <m:t>8</m:t>
                     </m:r>
                   </m:sup>
                 </m:sSup>
@@ -40288,7 +40582,7 @@
                     <w:sz w:val="24"/>
                     <w:szCs w:val="24"/>
                   </w:rPr>
-                  <m:t>=80,376</m:t>
+                  <m:t>=238,222</m:t>
                 </m:r>
                 <m:f>
                   <m:fPr>
@@ -40605,7 +40899,7 @@
                     <w:sz w:val="24"/>
                     <w:szCs w:val="24"/>
                   </w:rPr>
-                  <m:t>=0,086</m:t>
+                  <m:t>=0,089</m:t>
                 </m:r>
                 <m:f>
                   <m:fPr>
@@ -41164,14 +41458,7 @@
               <w:rFonts w:ascii="Cambria Math" w:hAnsi="Cambria Math" w:cs="Times New Roman"/>
               <w:szCs w:val="24"/>
             </w:rPr>
-            <m:t>=</m:t>
-          </m:r>
-          <m:r>
-            <w:rPr>
-              <w:rFonts w:ascii="Cambria Math" w:hAnsi="Cambria Math" w:cs="Times New Roman"/>
-              <w:szCs w:val="24"/>
-            </w:rPr>
-            <m:t>937,481</m:t>
+            <m:t>=863,723</m:t>
           </m:r>
           <m:f>
             <m:fPr>
@@ -41223,13 +41510,33 @@
           <w:rFonts w:cs="Times New Roman"/>
           <w:szCs w:val="24"/>
         </w:rPr>
-        <w:t>Отсюда можно сделать вывод, что при нынешнем уровне капиталовложений наиболее выгодным является строительство АЭС с тепловым реактором, чем АЭС с быстрым, так , чем для АЭС с БР</w:t>
+        <w:t>Отсюда можно сделать вывод, что при нынешнем уровне капиталовложений наиболее выгодным является строительство АЭС с тепловым ре</w:t>
       </w:r>
       <w:r>
         <w:rPr>
           <w:rFonts w:cs="Times New Roman"/>
-          <w:sz w:val="28"/>
-          <w:szCs w:val="28"/>
+          <w:szCs w:val="24"/>
+        </w:rPr>
+        <w:t>актором, чем АЭС с быстрым</w:t>
+      </w:r>
+      <w:r>
+        <w:rPr>
+          <w:rFonts w:cs="Times New Roman"/>
+          <w:szCs w:val="24"/>
+        </w:rPr>
+        <w:t xml:space="preserve"> </w:t>
+      </w:r>
+      <w:r>
+        <w:rPr>
+          <w:rFonts w:cs="Times New Roman"/>
+          <w:szCs w:val="24"/>
+        </w:rPr>
+        <w:t>реактором</w:t>
+      </w:r>
+      <w:r>
+        <w:rPr>
+          <w:rFonts w:cs="Times New Roman"/>
+          <w:szCs w:val="24"/>
         </w:rPr>
         <w:t>.</w:t>
       </w:r>

</xml_diff>